<commit_message>
Yeu cau muc cao
</commit_message>
<xml_diff>
--- a/Planning  Ke hoach du an.docx
+++ b/Planning  Ke hoach du an.docx
@@ -7125,8 +7125,6 @@
         </w:rPr>
         <w:t>Xem danh mục</w:t>
       </w:r>
-      <w:bookmarkStart w:id="16" w:name="_GoBack"/>
-      <w:bookmarkEnd w:id="16"/>
       <w:r>
         <w:rPr>
           <w:rFonts w:ascii="Times New Roman" w:hAnsi="Times New Roman"/>
@@ -7152,7 +7150,27 @@
           <w:szCs w:val="24"/>
           <w:lang w:val="pt-BR"/>
         </w:rPr>
-        <w:t>; Tạo file Excel phục vụ cho nhập liệu cũng như thống kê.</w:t>
+        <w:t>; Tạo file Excel phục vụ cho nhập liệu cũng như thống kê</w:t>
+      </w:r>
+      <w:r>
+        <w:rPr>
+          <w:rFonts w:ascii="Times New Roman" w:hAnsi="Times New Roman"/>
+          <w:sz w:val="24"/>
+          <w:szCs w:val="24"/>
+          <w:lang w:val="pt-BR"/>
+        </w:rPr>
+        <w:t>, tìm kiếm lớp học, học sinh</w:t>
+      </w:r>
+      <w:bookmarkStart w:id="16" w:name="_GoBack"/>
+      <w:bookmarkEnd w:id="16"/>
+      <w:r>
+        <w:rPr>
+          <w:rFonts w:ascii="Times New Roman" w:hAnsi="Times New Roman"/>
+          <w:sz w:val="24"/>
+          <w:szCs w:val="24"/>
+          <w:lang w:val="pt-BR"/>
+        </w:rPr>
+        <w:t>.</w:t>
       </w:r>
     </w:p>
     <w:p>
@@ -7920,7 +7938,7 @@
           <v:shape id="_x0000_i1025" type="#_x0000_t75" style="width:339.75pt;height:678pt" o:ole="">
             <v:imagedata r:id="rId9" o:title=""/>
           </v:shape>
-          <o:OLEObject Type="Embed" ProgID="Visio.Drawing.15" ShapeID="_x0000_i1025" DrawAspect="Content" ObjectID="_1517037334" r:id="rId10"/>
+          <o:OLEObject Type="Embed" ProgID="Visio.Drawing.15" ShapeID="_x0000_i1025" DrawAspect="Content" ObjectID="_1517769865" r:id="rId10"/>
         </w:object>
       </w:r>
     </w:p>
@@ -28670,7 +28688,7 @@
 </file>
 
 <file path=customXml/itemProps1.xml><?xml version="1.0" encoding="utf-8"?>
-<ds:datastoreItem xmlns:ds="http://schemas.openxmlformats.org/officeDocument/2006/customXml" ds:itemID="{7BDA1329-F024-41B5-BBE0-A46FBCEC2AC5}">
+<ds:datastoreItem xmlns:ds="http://schemas.openxmlformats.org/officeDocument/2006/customXml" ds:itemID="{B5CAEAFA-6615-441B-9EC3-81ABD159DA08}">
   <ds:schemaRefs>
     <ds:schemaRef ds:uri="http://schemas.openxmlformats.org/officeDocument/2006/bibliography"/>
   </ds:schemaRefs>

</xml_diff>